<commit_message>
SSRS notes and Lab
</commit_message>
<xml_diff>
--- a/15 Introduction to SSRS/lab homework/Ashok SSRS Lab.docx
+++ b/15 Introduction to SSRS/lab homework/Ashok SSRS Lab.docx
@@ -47,7 +47,21 @@
         <w:rPr>
           <w:sz w:val="18"/>
         </w:rPr>
-        <w:t>2. Create a DataSet using 4 tables in a join.</w:t>
+        <w:t xml:space="preserve">2. Create a </w:t>
+      </w:r>
+      <w:proofErr w:type="spellStart"/>
+      <w:r>
+        <w:rPr>
+          <w:sz w:val="18"/>
+        </w:rPr>
+        <w:t>DataSet</w:t>
+      </w:r>
+      <w:proofErr w:type="spellEnd"/>
+      <w:r>
+        <w:rPr>
+          <w:sz w:val="18"/>
+        </w:rPr>
+        <w:t xml:space="preserve"> using 4 tables in a join.</w:t>
       </w:r>
     </w:p>
     <w:p>
@@ -85,11 +99,19 @@
           <w:sz w:val="18"/>
         </w:rPr>
       </w:pPr>
-      <w:r>
-        <w:rPr>
-          <w:sz w:val="18"/>
-        </w:rPr>
-        <w:t>below the chart.</w:t>
+      <w:proofErr w:type="gramStart"/>
+      <w:r>
+        <w:rPr>
+          <w:sz w:val="18"/>
+        </w:rPr>
+        <w:t>below</w:t>
+      </w:r>
+      <w:proofErr w:type="gramEnd"/>
+      <w:r>
+        <w:rPr>
+          <w:sz w:val="18"/>
+        </w:rPr>
+        <w:t xml:space="preserve"> the chart.</w:t>
       </w:r>
     </w:p>
     <w:p>
@@ -127,11 +149,19 @@
           <w:sz w:val="18"/>
         </w:rPr>
       </w:pPr>
-      <w:r>
-        <w:rPr>
-          <w:sz w:val="18"/>
-        </w:rPr>
-        <w:t>summary on the article and post it to the Class Discussions. Take a screenshot and include it with this</w:t>
+      <w:proofErr w:type="gramStart"/>
+      <w:r>
+        <w:rPr>
+          <w:sz w:val="18"/>
+        </w:rPr>
+        <w:t>summary</w:t>
+      </w:r>
+      <w:proofErr w:type="gramEnd"/>
+      <w:r>
+        <w:rPr>
+          <w:sz w:val="18"/>
+        </w:rPr>
+        <w:t xml:space="preserve"> on the article and post it to the Class Discussions. Take a screenshot and include it with this</w:t>
       </w:r>
     </w:p>
     <w:p>
@@ -141,11 +171,19 @@
           <w:sz w:val="18"/>
         </w:rPr>
       </w:pPr>
-      <w:r>
-        <w:rPr>
-          <w:sz w:val="18"/>
-        </w:rPr>
-        <w:t>assignment. */</w:t>
+      <w:proofErr w:type="gramStart"/>
+      <w:r>
+        <w:rPr>
+          <w:sz w:val="18"/>
+        </w:rPr>
+        <w:t>assignment</w:t>
+      </w:r>
+      <w:proofErr w:type="gramEnd"/>
+      <w:r>
+        <w:rPr>
+          <w:sz w:val="18"/>
+        </w:rPr>
+        <w:t>. */</w:t>
       </w:r>
     </w:p>
     <w:p>
@@ -307,7 +345,15 @@
         <w:spacing w:after="0"/>
       </w:pPr>
       <w:r>
-        <w:t>Preview of Above design</w:t>
+        <w:t xml:space="preserve">Preview of </w:t>
+      </w:r>
+      <w:proofErr w:type="gramStart"/>
+      <w:r>
+        <w:t>Above</w:t>
+      </w:r>
+      <w:proofErr w:type="gramEnd"/>
+      <w:r>
+        <w:t xml:space="preserve"> design</w:t>
       </w:r>
     </w:p>
     <w:p>
@@ -400,7 +446,15 @@
       </w:pPr>
       <w:r>
         <w:lastRenderedPageBreak/>
-        <w:t>3… Image and SubReport with toggle button on Textbox</w:t>
+        <w:t xml:space="preserve">3… Image and </w:t>
+      </w:r>
+      <w:proofErr w:type="spellStart"/>
+      <w:r>
+        <w:t>SubReport</w:t>
+      </w:r>
+      <w:proofErr w:type="spellEnd"/>
+      <w:r>
+        <w:t xml:space="preserve"> with toggle button on Textbox</w:t>
       </w:r>
     </w:p>
     <w:p>
@@ -685,6 +739,169 @@
         <w:lastRenderedPageBreak/>
         <w:t>5….</w:t>
       </w:r>
+      <w:r>
+        <w:t xml:space="preserve">Territory Group with </w:t>
+      </w:r>
+      <w:proofErr w:type="spellStart"/>
+      <w:r>
+        <w:t>SaleRep</w:t>
+      </w:r>
+      <w:proofErr w:type="spellEnd"/>
+      <w:r>
+        <w:t xml:space="preserve"> and Job Title</w:t>
+      </w:r>
+    </w:p>
+    <w:p>
+      <w:pPr>
+        <w:spacing w:after="0"/>
+      </w:pPr>
+      <w:r>
+        <w:rPr>
+          <w:noProof/>
+        </w:rPr>
+        <w:drawing>
+          <wp:inline distT="0" distB="0" distL="0" distR="0">
+            <wp:extent cx="5943600" cy="3343275"/>
+            <wp:effectExtent l="19050" t="0" r="0" b="0"/>
+            <wp:docPr id="22" name="Picture 22"/>
+            <wp:cNvGraphicFramePr>
+              <a:graphicFrameLocks xmlns:a="http://schemas.openxmlformats.org/drawingml/2006/main" noChangeAspect="1"/>
+            </wp:cNvGraphicFramePr>
+            <a:graphic xmlns:a="http://schemas.openxmlformats.org/drawingml/2006/main">
+              <a:graphicData uri="http://schemas.openxmlformats.org/drawingml/2006/picture">
+                <pic:pic xmlns:pic="http://schemas.openxmlformats.org/drawingml/2006/picture">
+                  <pic:nvPicPr>
+                    <pic:cNvPr id="0" name="Picture 22"/>
+                    <pic:cNvPicPr>
+                      <a:picLocks noChangeAspect="1" noChangeArrowheads="1"/>
+                    </pic:cNvPicPr>
+                  </pic:nvPicPr>
+                  <pic:blipFill>
+                    <a:blip r:embed="rId11" cstate="print"/>
+                    <a:srcRect/>
+                    <a:stretch>
+                      <a:fillRect/>
+                    </a:stretch>
+                  </pic:blipFill>
+                  <pic:spPr bwMode="auto">
+                    <a:xfrm>
+                      <a:off x="0" y="0"/>
+                      <a:ext cx="5943600" cy="3343275"/>
+                    </a:xfrm>
+                    <a:prstGeom prst="rect">
+                      <a:avLst/>
+                    </a:prstGeom>
+                    <a:noFill/>
+                    <a:ln w="9525">
+                      <a:noFill/>
+                      <a:miter lim="800000"/>
+                      <a:headEnd/>
+                      <a:tailEnd/>
+                    </a:ln>
+                  </pic:spPr>
+                </pic:pic>
+              </a:graphicData>
+            </a:graphic>
+          </wp:inline>
+        </w:drawing>
+      </w:r>
+    </w:p>
+    <w:p>
+      <w:pPr>
+        <w:spacing w:after="0"/>
+      </w:pPr>
+      <w:r>
+        <w:t>Preview</w:t>
+      </w:r>
+    </w:p>
+    <w:p>
+      <w:pPr>
+        <w:spacing w:after="0"/>
+      </w:pPr>
+      <w:r>
+        <w:rPr>
+          <w:noProof/>
+        </w:rPr>
+        <w:drawing>
+          <wp:inline distT="0" distB="0" distL="0" distR="0">
+            <wp:extent cx="5943600" cy="3762416"/>
+            <wp:effectExtent l="19050" t="0" r="0" b="0"/>
+            <wp:docPr id="25" name="Picture 25"/>
+            <wp:cNvGraphicFramePr>
+              <a:graphicFrameLocks xmlns:a="http://schemas.openxmlformats.org/drawingml/2006/main" noChangeAspect="1"/>
+            </wp:cNvGraphicFramePr>
+            <a:graphic xmlns:a="http://schemas.openxmlformats.org/drawingml/2006/main">
+              <a:graphicData uri="http://schemas.openxmlformats.org/drawingml/2006/picture">
+                <pic:pic xmlns:pic="http://schemas.openxmlformats.org/drawingml/2006/picture">
+                  <pic:nvPicPr>
+                    <pic:cNvPr id="0" name="Picture 25"/>
+                    <pic:cNvPicPr>
+                      <a:picLocks noChangeAspect="1" noChangeArrowheads="1"/>
+                    </pic:cNvPicPr>
+                  </pic:nvPicPr>
+                  <pic:blipFill>
+                    <a:blip r:embed="rId12" cstate="print"/>
+                    <a:srcRect/>
+                    <a:stretch>
+                      <a:fillRect/>
+                    </a:stretch>
+                  </pic:blipFill>
+                  <pic:spPr bwMode="auto">
+                    <a:xfrm>
+                      <a:off x="0" y="0"/>
+                      <a:ext cx="5943600" cy="3762416"/>
+                    </a:xfrm>
+                    <a:prstGeom prst="rect">
+                      <a:avLst/>
+                    </a:prstGeom>
+                    <a:noFill/>
+                    <a:ln w="9525">
+                      <a:noFill/>
+                      <a:miter lim="800000"/>
+                      <a:headEnd/>
+                      <a:tailEnd/>
+                    </a:ln>
+                  </pic:spPr>
+                </pic:pic>
+              </a:graphicData>
+            </a:graphic>
+          </wp:inline>
+        </w:drawing>
+      </w:r>
+    </w:p>
+    <w:p>
+      <w:pPr>
+        <w:spacing w:after="0"/>
+      </w:pPr>
+      <w:r>
+        <w:t>The report is showing Territory Group name and it’s Sale Rep with Job Title.</w:t>
+      </w:r>
+    </w:p>
+    <w:p>
+      <w:pPr>
+        <w:spacing w:after="0"/>
+      </w:pPr>
+      <w:r>
+        <w:t>The Sale Rep is not distinct but provides only sales Rep which are not null.</w:t>
+      </w:r>
+    </w:p>
+    <w:p>
+      <w:pPr>
+        <w:spacing w:after="0"/>
+      </w:pPr>
+      <w:r>
+        <w:t>Also we can see Text box and line in report for bit of information purpose.</w:t>
+      </w:r>
+    </w:p>
+    <w:p>
+      <w:r>
+        <w:br w:type="page"/>
+      </w:r>
+    </w:p>
+    <w:p>
+      <w:pPr>
+        <w:spacing w:after="0"/>
+      </w:pPr>
     </w:p>
     <w:sectPr>
       <w:pgSz w:w="12240" w:h="15840"/>

</xml_diff>